<commit_message>
ADD: review release version & fixes for folders
</commit_message>
<xml_diff>
--- a/Diploma/docx/BolnykhAS_RK6-84_Review.docx
+++ b/Diploma/docx/BolnykhAS_RK6-84_Review.docx
@@ -1,6 +1,6 @@
 
 <file path=word/document.xml><?xml version="1.0" encoding="utf-8"?>
-<w:document xmlns:wpc="http://schemas.microsoft.com/office/word/2010/wordprocessingCanvas" xmlns:mc="http://schemas.openxmlformats.org/markup-compatibility/2006" xmlns:o="urn:schemas-microsoft-com:office:office" xmlns:r="http://schemas.openxmlformats.org/officeDocument/2006/relationships" xmlns:m="http://schemas.openxmlformats.org/officeDocument/2006/math" xmlns:v="urn:schemas-microsoft-com:vml" xmlns:wp14="http://schemas.microsoft.com/office/word/2010/wordprocessingDrawing" xmlns:wp="http://schemas.openxmlformats.org/drawingml/2006/wordprocessingDrawing" xmlns:w10="urn:schemas-microsoft-com:office:word" xmlns:w="http://schemas.openxmlformats.org/wordprocessingml/2006/main" xmlns:w14="http://schemas.microsoft.com/office/word/2010/wordml" xmlns:w15="http://schemas.microsoft.com/office/word/2012/wordml" xmlns:wpg="http://schemas.microsoft.com/office/word/2010/wordprocessingGroup" xmlns:wpi="http://schemas.microsoft.com/office/word/2010/wordprocessingInk" xmlns:wne="http://schemas.microsoft.com/office/word/2006/wordml" xmlns:wps="http://schemas.microsoft.com/office/word/2010/wordprocessingShape" mc:Ignorable="w14 w15 wp14">
+<w:document xmlns:wpc="http://schemas.microsoft.com/office/word/2010/wordprocessingCanvas" xmlns:cx="http://schemas.microsoft.com/office/drawing/2014/chartex" xmlns:mc="http://schemas.openxmlformats.org/markup-compatibility/2006" xmlns:o="urn:schemas-microsoft-com:office:office" xmlns:r="http://schemas.openxmlformats.org/officeDocument/2006/relationships" xmlns:m="http://schemas.openxmlformats.org/officeDocument/2006/math" xmlns:v="urn:schemas-microsoft-com:vml" xmlns:wp14="http://schemas.microsoft.com/office/word/2010/wordprocessingDrawing" xmlns:wp="http://schemas.openxmlformats.org/drawingml/2006/wordprocessingDrawing" xmlns:w10="urn:schemas-microsoft-com:office:word" xmlns:w="http://schemas.openxmlformats.org/wordprocessingml/2006/main" xmlns:w14="http://schemas.microsoft.com/office/word/2010/wordml" xmlns:w15="http://schemas.microsoft.com/office/word/2012/wordml" xmlns:w16se="http://schemas.microsoft.com/office/word/2015/wordml/symex" xmlns:wpg="http://schemas.microsoft.com/office/word/2010/wordprocessingGroup" xmlns:wpi="http://schemas.microsoft.com/office/word/2010/wordprocessingInk" xmlns:wne="http://schemas.microsoft.com/office/word/2006/wordml" xmlns:wps="http://schemas.microsoft.com/office/word/2010/wordprocessingShape" mc:Ignorable="w14 w15 w16se wp14">
   <w:body>
     <w:p>
       <w:pPr>
@@ -29,11 +29,28 @@
         <w:t>На тему: «</w:t>
       </w:r>
       <w:r>
+        <w:t xml:space="preserve">Разработка </w:t>
+      </w:r>
+      <w:r>
         <w:rPr>
           <w:bCs/>
           <w:iCs/>
         </w:rPr>
-        <w:t xml:space="preserve">Методы взаимодействия с большими языковыми моделями для управления виртуальными агентами в </w:t>
+        <w:t>метода</w:t>
+      </w:r>
+      <w:r>
+        <w:rPr>
+          <w:bCs/>
+          <w:iCs/>
+        </w:rPr>
+        <w:t xml:space="preserve"> </w:t>
+      </w:r>
+      <w:r>
+        <w:rPr>
+          <w:bCs/>
+          <w:iCs/>
+        </w:rPr>
+        <w:t xml:space="preserve">интеграции больших языковых моделей средствами </w:t>
       </w:r>
       <w:r>
         <w:rPr>
@@ -41,7 +58,7 @@
           <w:iCs/>
           <w:lang w:val="en-US"/>
         </w:rPr>
-        <w:t>Unreal</w:t>
+        <w:t>REST</w:t>
       </w:r>
       <w:r>
         <w:rPr>
@@ -56,6 +73,36 @@
           <w:iCs/>
           <w:lang w:val="en-US"/>
         </w:rPr>
+        <w:t>API</w:t>
+      </w:r>
+      <w:r>
+        <w:rPr>
+          <w:bCs/>
+          <w:iCs/>
+        </w:rPr>
+        <w:t xml:space="preserve"> для управления виртуальными агентами в </w:t>
+      </w:r>
+      <w:r>
+        <w:rPr>
+          <w:bCs/>
+          <w:iCs/>
+          <w:lang w:val="en-US"/>
+        </w:rPr>
+        <w:t>Unreal</w:t>
+      </w:r>
+      <w:r>
+        <w:rPr>
+          <w:bCs/>
+          <w:iCs/>
+        </w:rPr>
+        <w:t xml:space="preserve"> </w:t>
+      </w:r>
+      <w:r>
+        <w:rPr>
+          <w:bCs/>
+          <w:iCs/>
+          <w:lang w:val="en-US"/>
+        </w:rPr>
         <w:t>Engine</w:t>
       </w:r>
       <w:r>
@@ -71,6 +118,7 @@
     </w:p>
     <w:p>
       <w:pPr>
+        <w:spacing w:after="0"/>
         <w:jc w:val="both"/>
         <w:rPr>
           <w:lang w:val="ru-RU"/>
@@ -190,6 +238,7 @@
     </w:p>
     <w:p>
       <w:pPr>
+        <w:spacing w:after="0"/>
         <w:jc w:val="both"/>
         <w:rPr>
           <w:lang w:val="ru-RU"/>
@@ -460,8 +509,6 @@
         </w:rPr>
         <w:t xml:space="preserve">в </w:t>
       </w:r>
-      <w:bookmarkStart w:id="0" w:name="_GoBack"/>
-      <w:bookmarkEnd w:id="0"/>
       <w:r>
         <w:rPr>
           <w:lang w:val="ru-RU"/>
@@ -513,6 +560,7 @@
     </w:p>
     <w:p>
       <w:pPr>
+        <w:spacing w:after="0"/>
         <w:jc w:val="both"/>
         <w:rPr>
           <w:lang w:val="ru-RU"/>
@@ -522,11 +570,24 @@
         <w:rPr>
           <w:lang w:val="ru-RU"/>
         </w:rPr>
-        <w:t>Объем расчетно-пояснительной записки – __ листов формата А4, графическая часть – __ листов формата А4.</w:t>
+        <w:t>Объем расчетно-пояснительной записки – __ листов формата А4, графичес</w:t>
+      </w:r>
+      <w:r>
+        <w:rPr>
+          <w:lang w:val="ru-RU"/>
+        </w:rPr>
+        <w:t>кая часть – __ листов формата А1</w:t>
+      </w:r>
+      <w:r>
+        <w:rPr>
+          <w:lang w:val="ru-RU"/>
+        </w:rPr>
+        <w:t>.</w:t>
       </w:r>
     </w:p>
     <w:p>
       <w:pPr>
+        <w:spacing w:after="0"/>
         <w:jc w:val="both"/>
         <w:rPr>
           <w:lang w:val="ru-RU"/>
@@ -617,13 +678,13 @@
         <w:rPr>
           <w:lang w:val="ru-RU"/>
         </w:rPr>
-        <w:t xml:space="preserve"> ценность</w:t>
-      </w:r>
-      <w:r>
-        <w:rPr>
-          <w:lang w:val="ru-RU"/>
-        </w:rPr>
-        <w:t>ю</w:t>
+        <w:t xml:space="preserve"> </w:t>
+      </w:r>
+      <w:r>
+        <w:rPr>
+          <w:lang w:val="ru-RU"/>
+        </w:rPr>
+        <w:t>значимостью</w:t>
       </w:r>
       <w:r>
         <w:rPr>
@@ -635,13 +696,31 @@
         <w:rPr>
           <w:lang w:val="ru-RU"/>
         </w:rPr>
-        <w:t xml:space="preserve">потенциалом для дальнейшего развития в области </w:t>
-      </w:r>
-      <w:r>
-        <w:rPr>
-          <w:lang w:val="ru-RU"/>
-        </w:rPr>
-        <w:t>ИИ</w:t>
+        <w:t xml:space="preserve">потенциалом для будущих исследований </w:t>
+      </w:r>
+      <w:r>
+        <w:rPr>
+          <w:lang w:val="ru-RU"/>
+        </w:rPr>
+        <w:t>в области</w:t>
+      </w:r>
+      <w:r>
+        <w:rPr>
+          <w:lang w:val="ru-RU"/>
+        </w:rPr>
+        <w:t xml:space="preserve"> больших языковых моделей и</w:t>
+      </w:r>
+      <w:r>
+        <w:rPr>
+          <w:lang w:val="ru-RU"/>
+        </w:rPr>
+        <w:t xml:space="preserve"> </w:t>
+      </w:r>
+      <w:r>
+        <w:rPr>
+          <w:lang w:val="ru-RU"/>
+        </w:rPr>
+        <w:t>искусственного интеллекта</w:t>
       </w:r>
       <w:r>
         <w:rPr>
@@ -671,13 +750,25 @@
         <w:rPr>
           <w:lang w:val="ru-RU"/>
         </w:rPr>
-        <w:t xml:space="preserve"> моделей на производительность </w:t>
-      </w:r>
-      <w:r>
-        <w:rPr>
-          <w:lang w:val="ru-RU"/>
-        </w:rPr>
-        <w:t xml:space="preserve">симулятора. </w:t>
+        <w:t>-</w:t>
+      </w:r>
+      <w:r>
+        <w:rPr>
+          <w:lang w:val="ru-RU"/>
+        </w:rPr>
+        <w:t xml:space="preserve">моделей на производительность </w:t>
+      </w:r>
+      <w:r>
+        <w:rPr>
+          <w:lang w:val="ru-RU"/>
+        </w:rPr>
+        <w:t>симуляции</w:t>
+      </w:r>
+      <w:r>
+        <w:rPr>
+          <w:lang w:val="ru-RU"/>
+        </w:rPr>
+        <w:t xml:space="preserve">. </w:t>
       </w:r>
     </w:p>
     <w:p>
@@ -712,29 +803,24 @@
           <w:lang w:val="ru-RU"/>
         </w:rPr>
       </w:pPr>
-    </w:p>
-    <w:p>
-      <w:pPr>
-        <w:spacing w:after="0" w:line="240" w:lineRule="auto"/>
-        <w:ind w:firstLine="0"/>
-        <w:rPr>
-          <w:lang w:val="ru-RU"/>
-        </w:rPr>
-      </w:pPr>
-      <w:r>
-        <w:rPr>
-          <w:lang w:val="ru-RU"/>
-        </w:rPr>
-        <w:t>Директор центра ФГУП «НПО «</w:t>
-      </w:r>
-      <w:proofErr w:type="spellStart"/>
-      <w:r>
-        <w:rPr>
-          <w:lang w:val="ru-RU"/>
-        </w:rPr>
-        <w:t>Техномаш</w:t>
-      </w:r>
-      <w:proofErr w:type="spellEnd"/>
+      <w:r>
+        <w:rPr>
+          <w:lang w:val="ru-RU"/>
+        </w:rPr>
+        <w:t>Главный научный сотрудник АО</w:t>
+      </w:r>
+      <w:r>
+        <w:rPr>
+          <w:lang w:val="ru-RU"/>
+        </w:rPr>
+        <w:t xml:space="preserve"> «НПО «Техномаш</w:t>
+      </w:r>
+      <w:r>
+        <w:rPr>
+          <w:lang w:val="ru-RU"/>
+        </w:rPr>
+        <w:t xml:space="preserve"> им. С.А. Афанасьева</w:t>
+      </w:r>
       <w:r>
         <w:rPr>
           <w:lang w:val="ru-RU"/>
@@ -764,6 +850,8 @@
         </w:rPr>
         <w:t>_____________________________ / Кондратенко А.Н. /</w:t>
       </w:r>
+      <w:bookmarkStart w:id="0" w:name="_GoBack"/>
+      <w:bookmarkEnd w:id="0"/>
     </w:p>
     <w:sectPr>
       <w:pgSz w:w="11906" w:h="16838" w:code="9"/>
@@ -776,7 +864,7 @@
 </file>
 
 <file path=word/styles.xml><?xml version="1.0" encoding="utf-8"?>
-<w:styles xmlns:mc="http://schemas.openxmlformats.org/markup-compatibility/2006" xmlns:r="http://schemas.openxmlformats.org/officeDocument/2006/relationships" xmlns:w="http://schemas.openxmlformats.org/wordprocessingml/2006/main" xmlns:w14="http://schemas.microsoft.com/office/word/2010/wordml" xmlns:w15="http://schemas.microsoft.com/office/word/2012/wordml" mc:Ignorable="w14 w15">
+<w:styles xmlns:mc="http://schemas.openxmlformats.org/markup-compatibility/2006" xmlns:r="http://schemas.openxmlformats.org/officeDocument/2006/relationships" xmlns:w="http://schemas.openxmlformats.org/wordprocessingml/2006/main" xmlns:w14="http://schemas.microsoft.com/office/word/2010/wordml" xmlns:w15="http://schemas.microsoft.com/office/word/2012/wordml" xmlns:w16se="http://schemas.microsoft.com/office/word/2015/wordml/symex" mc:Ignorable="w14 w15 w16se">
   <w:docDefaults>
     <w:rPrDefault>
       <w:rPr>
@@ -1247,6 +1335,7 @@
   <w:style w:type="character" w:default="1" w:styleId="a0">
     <w:name w:val="Default Paragraph Font"/>
     <w:uiPriority w:val="1"/>
+    <w:semiHidden/>
     <w:unhideWhenUsed/>
   </w:style>
   <w:style w:type="table" w:default="1" w:styleId="a1">
@@ -1888,7 +1977,7 @@
 </file>
 
 <file path=customXml/itemProps1.xml><?xml version="1.0" encoding="utf-8"?>
-<ds:datastoreItem xmlns:ds="http://schemas.openxmlformats.org/officeDocument/2006/customXml" ds:itemID="{16A67883-9F21-4B43-ADAD-54FB3B3F7BE7}">
+<ds:datastoreItem xmlns:ds="http://schemas.openxmlformats.org/officeDocument/2006/customXml" ds:itemID="{96FAE00E-91A8-4E34-B32A-9F5CDFABDBCF}">
   <ds:schemaRefs>
     <ds:schemaRef ds:uri="http://schemas.openxmlformats.org/officeDocument/2006/bibliography"/>
   </ds:schemaRefs>

</xml_diff>